<commit_message>
add fadein in main. add some text to zapiska
</commit_message>
<xml_diff>
--- a/записка/Зап.docx
+++ b/записка/Зап.docx
@@ -4335,7 +4335,7 @@
           <w:lang w:val="en-US"/>
         </w:rPr>
         <w:pict>
-          <v:shape id="_x0000_i1026" type="#_x0000_t75" style="width:267pt;height:201pt">
+          <v:shape id="_x0000_i1059" type="#_x0000_t75" style="width:267pt;height:201pt">
             <v:imagedata r:id="rId16" o:title="s1s"/>
           </v:shape>
         </w:pict>
@@ -4495,8 +4495,6 @@
         </w:rPr>
         <w:t>y.</w:t>
       </w:r>
-      <w:bookmarkStart w:id="2" w:name="_GoBack"/>
-      <w:bookmarkEnd w:id="2"/>
     </w:p>
     <w:p>
       <w:pPr>
@@ -5414,7 +5412,7 @@
           <w:szCs w:val="28"/>
         </w:rPr>
         <w:pict>
-          <v:shape id="_x0000_i1027" type="#_x0000_t75" style="width:353.25pt;height:264.75pt">
+          <v:shape id="_x0000_i1060" type="#_x0000_t75" style="width:353.25pt;height:264.75pt">
             <v:imagedata r:id="rId18" o:title="co"/>
           </v:shape>
         </w:pict>
@@ -5769,17 +5767,854 @@
       <w:pPr>
         <w:spacing w:line="276" w:lineRule="auto"/>
         <w:ind w:firstLine="709"/>
+        <w:jc w:val="both"/>
+        <w:rPr>
+          <w:sz w:val="28"/>
+          <w:szCs w:val="28"/>
+        </w:rPr>
+      </w:pPr>
+    </w:p>
+    <w:p>
+      <w:pPr>
+        <w:pStyle w:val="ab"/>
+        <w:numPr>
+          <w:ilvl w:val="0"/>
+          <w:numId w:val="24"/>
+        </w:numPr>
+        <w:spacing w:line="276" w:lineRule="auto"/>
+        <w:jc w:val="both"/>
+        <w:rPr>
+          <w:sz w:val="28"/>
+          <w:szCs w:val="28"/>
+          <w:lang w:val="en-US"/>
+        </w:rPr>
+      </w:pPr>
+      <w:r>
+        <w:rPr>
+          <w:sz w:val="28"/>
+          <w:szCs w:val="28"/>
+        </w:rPr>
+        <w:t>Разработка системы</w:t>
+      </w:r>
+    </w:p>
+    <w:p>
+      <w:pPr>
+        <w:spacing w:line="276" w:lineRule="auto"/>
+        <w:jc w:val="both"/>
+        <w:rPr>
+          <w:sz w:val="28"/>
+          <w:szCs w:val="28"/>
+        </w:rPr>
+      </w:pPr>
+      <w:r>
+        <w:rPr>
+          <w:sz w:val="28"/>
+          <w:szCs w:val="28"/>
+          <w:lang w:val="en-US"/>
+        </w:rPr>
+        <w:t>3.1</w:t>
+      </w:r>
+      <w:r>
+        <w:rPr>
+          <w:sz w:val="28"/>
+          <w:szCs w:val="28"/>
+        </w:rPr>
+        <w:t xml:space="preserve"> Разработка алгоритма</w:t>
+      </w:r>
+    </w:p>
+    <w:p>
+      <w:pPr>
+        <w:spacing w:line="276" w:lineRule="auto"/>
+        <w:ind w:firstLine="709"/>
+        <w:jc w:val="both"/>
+        <w:rPr>
+          <w:sz w:val="28"/>
+          <w:szCs w:val="28"/>
+        </w:rPr>
+      </w:pPr>
+    </w:p>
+    <w:p>
+      <w:pPr>
+        <w:spacing w:line="276" w:lineRule="auto"/>
+        <w:jc w:val="both"/>
+        <w:rPr>
+          <w:sz w:val="28"/>
+          <w:szCs w:val="28"/>
+        </w:rPr>
+      </w:pPr>
+      <w:r>
+        <w:rPr>
+          <w:sz w:val="28"/>
+          <w:szCs w:val="28"/>
+        </w:rPr>
+        <w:t>3.2 Построение диаграммы пользовательского интерфейса</w:t>
+      </w:r>
+    </w:p>
+    <w:p>
+      <w:pPr>
+        <w:spacing w:line="276" w:lineRule="auto"/>
+        <w:jc w:val="both"/>
+        <w:rPr>
+          <w:sz w:val="28"/>
+          <w:szCs w:val="28"/>
+        </w:rPr>
+      </w:pPr>
+    </w:p>
+    <w:p>
+      <w:pPr>
+        <w:spacing w:line="276" w:lineRule="auto"/>
+        <w:jc w:val="both"/>
+        <w:rPr>
+          <w:sz w:val="28"/>
+          <w:szCs w:val="28"/>
+        </w:rPr>
+      </w:pPr>
+      <w:r>
+        <w:rPr>
+          <w:sz w:val="28"/>
+          <w:szCs w:val="28"/>
+        </w:rPr>
+        <w:t xml:space="preserve">3.3 </w:t>
+      </w:r>
+      <w:r>
+        <w:rPr>
+          <w:sz w:val="28"/>
+          <w:szCs w:val="28"/>
+        </w:rPr>
+        <w:t>Реализация системы</w:t>
+      </w:r>
+    </w:p>
+    <w:p>
+      <w:pPr>
+        <w:spacing w:line="276" w:lineRule="auto"/>
+        <w:ind w:firstLine="709"/>
+        <w:jc w:val="both"/>
+        <w:rPr>
+          <w:sz w:val="28"/>
+          <w:szCs w:val="28"/>
+          <w:lang w:val="en-US"/>
+        </w:rPr>
+      </w:pPr>
+      <w:r>
+        <w:rPr>
+          <w:sz w:val="28"/>
+          <w:szCs w:val="28"/>
+        </w:rPr>
+        <w:t xml:space="preserve">Система была реализована как веб-приложение используя фреймворк </w:t>
+      </w:r>
+      <w:r>
+        <w:rPr>
+          <w:sz w:val="28"/>
+          <w:szCs w:val="28"/>
+          <w:lang w:val="en-US"/>
+        </w:rPr>
+        <w:t xml:space="preserve">Flask. </w:t>
+      </w:r>
+      <w:r>
+        <w:rPr>
+          <w:sz w:val="28"/>
+          <w:szCs w:val="28"/>
+        </w:rPr>
+        <w:t xml:space="preserve">В качестве базы данных для хранения проделанных операций использовалась </w:t>
+      </w:r>
+      <w:r>
+        <w:rPr>
+          <w:sz w:val="28"/>
+          <w:szCs w:val="28"/>
+          <w:lang w:val="en-US"/>
+        </w:rPr>
+        <w:t xml:space="preserve">MongoDB. </w:t>
+      </w:r>
+      <w:r>
+        <w:rPr>
+          <w:sz w:val="28"/>
+          <w:szCs w:val="28"/>
+        </w:rPr>
+        <w:t xml:space="preserve">Для обучения модели использовалась библиотека </w:t>
+      </w:r>
+      <w:r>
+        <w:rPr>
+          <w:sz w:val="28"/>
+          <w:szCs w:val="28"/>
+          <w:lang w:val="en-US"/>
+        </w:rPr>
+        <w:t>Keras</w:t>
+      </w:r>
+      <w:r>
+        <w:rPr>
+          <w:sz w:val="28"/>
+          <w:szCs w:val="28"/>
+        </w:rPr>
+        <w:t>.</w:t>
+      </w:r>
+      <w:r>
+        <w:rPr>
+          <w:sz w:val="28"/>
+          <w:szCs w:val="28"/>
+        </w:rPr>
+        <w:t xml:space="preserve"> </w:t>
+      </w:r>
+      <w:r>
+        <w:rPr>
+          <w:sz w:val="28"/>
+          <w:szCs w:val="28"/>
+        </w:rPr>
+        <w:t xml:space="preserve">Для определения контуров цифр и оператора была использована библиотека </w:t>
+      </w:r>
+      <w:r>
+        <w:rPr>
+          <w:sz w:val="28"/>
+          <w:szCs w:val="28"/>
+          <w:lang w:val="en-US"/>
+        </w:rPr>
+        <w:t>OpenCV.</w:t>
+      </w:r>
+    </w:p>
+    <w:p>
+      <w:pPr>
+        <w:spacing w:line="276" w:lineRule="auto"/>
+        <w:ind w:firstLine="709"/>
+        <w:jc w:val="both"/>
+        <w:rPr>
+          <w:sz w:val="28"/>
+          <w:szCs w:val="28"/>
+        </w:rPr>
+      </w:pPr>
+      <w:r>
+        <w:rPr>
+          <w:sz w:val="28"/>
+          <w:szCs w:val="28"/>
+        </w:rPr>
+        <w:t>Сначала нужно было обучить модель на собранном наборе данных.</w:t>
+      </w:r>
+      <w:r>
+        <w:rPr>
+          <w:sz w:val="28"/>
+          <w:szCs w:val="28"/>
+        </w:rPr>
+        <w:t xml:space="preserve"> Для этого был создан отдельный файл. Лир оступление</w:t>
+      </w:r>
+    </w:p>
+    <w:p>
+      <w:pPr>
+        <w:spacing w:line="276" w:lineRule="auto"/>
+        <w:ind w:firstLine="709"/>
+        <w:jc w:val="both"/>
+        <w:rPr>
+          <w:sz w:val="28"/>
+          <w:szCs w:val="28"/>
+        </w:rPr>
+      </w:pPr>
+      <w:r>
+        <w:rPr>
+          <w:sz w:val="28"/>
+          <w:szCs w:val="28"/>
+        </w:rPr>
+        <w:t>Сразу возьмем нужные модули. Рисунок 3.3.1</w:t>
+      </w:r>
+    </w:p>
+    <w:p>
+      <w:pPr>
+        <w:spacing w:line="276" w:lineRule="auto"/>
+        <w:ind w:firstLine="709"/>
+        <w:jc w:val="both"/>
+        <w:rPr>
+          <w:sz w:val="28"/>
+          <w:szCs w:val="28"/>
+          <w:lang w:val="en-US"/>
+        </w:rPr>
+      </w:pPr>
+    </w:p>
+    <w:p>
+      <w:pPr>
+        <w:spacing w:line="276" w:lineRule="auto"/>
+        <w:ind w:firstLine="709"/>
         <w:jc w:val="center"/>
         <w:rPr>
           <w:sz w:val="28"/>
           <w:szCs w:val="28"/>
+        </w:rPr>
+      </w:pPr>
+      <w:r>
+        <w:rPr>
+          <w:noProof/>
+          <w:sz w:val="28"/>
+          <w:szCs w:val="28"/>
+        </w:rPr>
+        <w:drawing>
+          <wp:inline distT="0" distB="0" distL="0" distR="0">
+            <wp:extent cx="3780613" cy="2135567"/>
+            <wp:effectExtent l="0" t="0" r="0" b="0"/>
+            <wp:docPr id="1" name="Рисунок 1" descr="C:\Users\sams900\Downloads\carbon (12).png"/>
+            <wp:cNvGraphicFramePr>
+              <a:graphicFrameLocks xmlns:a="http://schemas.openxmlformats.org/drawingml/2006/main" noChangeAspect="1"/>
+            </wp:cNvGraphicFramePr>
+            <a:graphic xmlns:a="http://schemas.openxmlformats.org/drawingml/2006/main">
+              <a:graphicData uri="http://schemas.openxmlformats.org/drawingml/2006/picture">
+                <pic:pic xmlns:pic="http://schemas.openxmlformats.org/drawingml/2006/picture">
+                  <pic:nvPicPr>
+                    <pic:cNvPr id="0" name="Picture 4" descr="C:\Users\sams900\Downloads\carbon (12).png"/>
+                    <pic:cNvPicPr>
+                      <a:picLocks noChangeAspect="1" noChangeArrowheads="1"/>
+                    </pic:cNvPicPr>
+                  </pic:nvPicPr>
+                  <pic:blipFill>
+                    <a:blip r:embed="rId19" cstate="print">
+                      <a:extLst>
+                        <a:ext uri="{28A0092B-C50C-407E-A947-70E740481C1C}">
+                          <a14:useLocalDpi xmlns:a14="http://schemas.microsoft.com/office/drawing/2010/main" val="0"/>
+                        </a:ext>
+                      </a:extLst>
+                    </a:blip>
+                    <a:srcRect/>
+                    <a:stretch>
+                      <a:fillRect/>
+                    </a:stretch>
+                  </pic:blipFill>
+                  <pic:spPr bwMode="auto">
+                    <a:xfrm>
+                      <a:off x="0" y="0"/>
+                      <a:ext cx="3787850" cy="2139655"/>
+                    </a:xfrm>
+                    <a:prstGeom prst="rect">
+                      <a:avLst/>
+                    </a:prstGeom>
+                    <a:noFill/>
+                    <a:ln>
+                      <a:noFill/>
+                    </a:ln>
+                  </pic:spPr>
+                </pic:pic>
+              </a:graphicData>
+            </a:graphic>
+          </wp:inline>
+        </w:drawing>
+      </w:r>
+    </w:p>
+    <w:p>
+      <w:pPr>
+        <w:spacing w:line="276" w:lineRule="auto"/>
+        <w:ind w:firstLine="709"/>
+        <w:jc w:val="both"/>
+        <w:rPr>
+          <w:sz w:val="28"/>
+          <w:szCs w:val="28"/>
+        </w:rPr>
+      </w:pPr>
+      <w:r>
+        <w:rPr>
+          <w:sz w:val="28"/>
+          <w:szCs w:val="28"/>
+        </w:rPr>
+        <w:t>Рисунок 3.3.1 – импортированные модули</w:t>
+      </w:r>
+    </w:p>
+    <w:p>
+      <w:pPr>
+        <w:spacing w:line="276" w:lineRule="auto"/>
+        <w:ind w:firstLine="709"/>
+        <w:jc w:val="both"/>
+        <w:rPr>
+          <w:sz w:val="28"/>
+          <w:szCs w:val="28"/>
+        </w:rPr>
+      </w:pPr>
+    </w:p>
+    <w:p>
+      <w:pPr>
+        <w:spacing w:line="276" w:lineRule="auto"/>
+        <w:ind w:firstLine="709"/>
+        <w:jc w:val="both"/>
+        <w:rPr>
+          <w:sz w:val="28"/>
+          <w:szCs w:val="28"/>
+        </w:rPr>
+      </w:pPr>
+      <w:r>
+        <w:rPr>
+          <w:sz w:val="28"/>
+          <w:szCs w:val="28"/>
+        </w:rPr>
+        <w:lastRenderedPageBreak/>
+        <w:t>Для повышения точности распознавания была взята такая последовательность модулей. Рисунок 3.3.2.</w:t>
+      </w:r>
+    </w:p>
+    <w:p>
+      <w:pPr>
+        <w:spacing w:line="276" w:lineRule="auto"/>
+        <w:ind w:firstLine="709"/>
+        <w:jc w:val="center"/>
+        <w:rPr>
+          <w:sz w:val="28"/>
+          <w:szCs w:val="28"/>
+        </w:rPr>
+      </w:pPr>
+      <w:r>
+        <w:rPr>
+          <w:noProof/>
+          <w:sz w:val="28"/>
+          <w:szCs w:val="28"/>
+        </w:rPr>
+        <w:drawing>
+          <wp:inline distT="0" distB="0" distL="0" distR="0">
+            <wp:extent cx="4848225" cy="2447126"/>
+            <wp:effectExtent l="0" t="0" r="0" b="0"/>
+            <wp:docPr id="3" name="Рисунок 3" descr="C:\Users\sams900\Downloads\carbon (15).png"/>
+            <wp:cNvGraphicFramePr>
+              <a:graphicFrameLocks xmlns:a="http://schemas.openxmlformats.org/drawingml/2006/main" noChangeAspect="1"/>
+            </wp:cNvGraphicFramePr>
+            <a:graphic xmlns:a="http://schemas.openxmlformats.org/drawingml/2006/main">
+              <a:graphicData uri="http://schemas.openxmlformats.org/drawingml/2006/picture">
+                <pic:pic xmlns:pic="http://schemas.openxmlformats.org/drawingml/2006/picture">
+                  <pic:nvPicPr>
+                    <pic:cNvPr id="0" name="Picture 38" descr="C:\Users\sams900\Downloads\carbon (15).png"/>
+                    <pic:cNvPicPr>
+                      <a:picLocks noChangeAspect="1" noChangeArrowheads="1"/>
+                    </pic:cNvPicPr>
+                  </pic:nvPicPr>
+                  <pic:blipFill>
+                    <a:blip r:embed="rId20" cstate="print">
+                      <a:extLst>
+                        <a:ext uri="{28A0092B-C50C-407E-A947-70E740481C1C}">
+                          <a14:useLocalDpi xmlns:a14="http://schemas.microsoft.com/office/drawing/2010/main" val="0"/>
+                        </a:ext>
+                      </a:extLst>
+                    </a:blip>
+                    <a:srcRect/>
+                    <a:stretch>
+                      <a:fillRect/>
+                    </a:stretch>
+                  </pic:blipFill>
+                  <pic:spPr bwMode="auto">
+                    <a:xfrm>
+                      <a:off x="0" y="0"/>
+                      <a:ext cx="4850771" cy="2448411"/>
+                    </a:xfrm>
+                    <a:prstGeom prst="rect">
+                      <a:avLst/>
+                    </a:prstGeom>
+                    <a:noFill/>
+                    <a:ln>
+                      <a:noFill/>
+                    </a:ln>
+                  </pic:spPr>
+                </pic:pic>
+              </a:graphicData>
+            </a:graphic>
+          </wp:inline>
+        </w:drawing>
+      </w:r>
+    </w:p>
+    <w:p>
+      <w:pPr>
+        <w:spacing w:line="276" w:lineRule="auto"/>
+        <w:ind w:firstLine="709"/>
+        <w:jc w:val="both"/>
+        <w:rPr>
+          <w:sz w:val="28"/>
+          <w:szCs w:val="28"/>
+        </w:rPr>
+      </w:pPr>
+      <w:r>
+        <w:rPr>
+          <w:sz w:val="28"/>
+          <w:szCs w:val="28"/>
+        </w:rPr>
+        <w:t>Рисунок 3.3.2 – последовательность модулей</w:t>
+      </w:r>
+    </w:p>
+    <w:p>
+      <w:pPr>
+        <w:spacing w:line="276" w:lineRule="auto"/>
+        <w:jc w:val="both"/>
+        <w:rPr>
+          <w:sz w:val="28"/>
+          <w:szCs w:val="28"/>
+        </w:rPr>
+      </w:pPr>
+    </w:p>
+    <w:p>
+      <w:pPr>
+        <w:spacing w:line="276" w:lineRule="auto"/>
+        <w:ind w:firstLine="709"/>
+        <w:jc w:val="both"/>
+        <w:rPr>
+          <w:sz w:val="28"/>
+          <w:szCs w:val="28"/>
+          <w:lang w:val="en-US"/>
+        </w:rPr>
+      </w:pPr>
+      <w:r>
+        <w:rPr>
+          <w:sz w:val="28"/>
+          <w:szCs w:val="28"/>
+        </w:rPr>
+        <w:t xml:space="preserve">Во 2-ой строчке определяется сверточный слой с 32-мя фильтрами размер которых равен </w:t>
+      </w:r>
+      <w:r>
+        <w:rPr>
+          <w:sz w:val="28"/>
+          <w:szCs w:val="28"/>
+          <w:lang w:val="en-US"/>
+        </w:rPr>
+        <w:t>3x3</w:t>
+      </w:r>
+      <w:r>
+        <w:rPr>
+          <w:sz w:val="28"/>
+          <w:szCs w:val="28"/>
+        </w:rPr>
+        <w:t>. Тое есть фильтры пройдут по входящему изображению</w:t>
+      </w:r>
+      <w:r>
+        <w:rPr>
+          <w:sz w:val="28"/>
+          <w:szCs w:val="28"/>
+        </w:rPr>
+        <w:t xml:space="preserve"> размером 45</w:t>
+      </w:r>
+      <w:r>
+        <w:rPr>
+          <w:sz w:val="28"/>
+          <w:szCs w:val="28"/>
+          <w:lang w:val="en-US"/>
+        </w:rPr>
+        <w:t>x</w:t>
+      </w:r>
+      <w:r>
+        <w:rPr>
+          <w:sz w:val="28"/>
+          <w:szCs w:val="28"/>
+        </w:rPr>
+        <w:t>45</w:t>
+      </w:r>
+      <w:r>
+        <w:rPr>
+          <w:sz w:val="28"/>
+          <w:szCs w:val="28"/>
+          <w:lang w:val="en-US"/>
+        </w:rPr>
+        <w:t xml:space="preserve"> </w:t>
+      </w:r>
+      <w:r>
+        <w:rPr>
+          <w:sz w:val="28"/>
+          <w:szCs w:val="28"/>
+        </w:rPr>
+        <w:t>пикселей с 3-мя каналами</w:t>
+      </w:r>
+      <w:r>
+        <w:rPr>
+          <w:sz w:val="28"/>
+          <w:szCs w:val="28"/>
+        </w:rPr>
+        <w:t xml:space="preserve"> и найдут специфичные значения пикселей. Используется функция активации </w:t>
+      </w:r>
+      <w:r>
+        <w:rPr>
+          <w:sz w:val="28"/>
+          <w:szCs w:val="28"/>
+          <w:lang w:val="en-US"/>
+        </w:rPr>
+        <w:t>Relu.</w:t>
+      </w:r>
+    </w:p>
+    <w:p>
+      <w:pPr>
+        <w:spacing w:line="276" w:lineRule="auto"/>
+        <w:ind w:firstLine="709"/>
+        <w:jc w:val="both"/>
+        <w:rPr>
+          <w:sz w:val="28"/>
+          <w:szCs w:val="28"/>
+          <w:lang w:val="en-US"/>
+        </w:rPr>
+      </w:pPr>
+      <w:r>
+        <w:rPr>
+          <w:sz w:val="28"/>
+          <w:szCs w:val="28"/>
+        </w:rPr>
+        <w:t xml:space="preserve">В 4-ой применяется </w:t>
+      </w:r>
+      <w:r>
+        <w:rPr>
+          <w:sz w:val="28"/>
+          <w:szCs w:val="28"/>
+          <w:lang w:val="en-US"/>
+        </w:rPr>
+        <w:t>max-</w:t>
+      </w:r>
+      <w:r>
+        <w:rPr>
+          <w:sz w:val="28"/>
+          <w:szCs w:val="28"/>
+        </w:rPr>
+        <w:t>пулинг. Он выберет самые большие числа из массива фильтров.</w:t>
+      </w:r>
+      <w:r>
+        <w:rPr>
+          <w:sz w:val="28"/>
+          <w:szCs w:val="28"/>
+        </w:rPr>
+        <w:t xml:space="preserve"> </w:t>
+      </w:r>
+      <w:r>
+        <w:rPr>
+          <w:sz w:val="28"/>
+          <w:szCs w:val="28"/>
+        </w:rPr>
+        <w:t>Используется для уменьшения количества точек</w:t>
+      </w:r>
+      <w:r>
+        <w:rPr>
+          <w:sz w:val="28"/>
+          <w:szCs w:val="28"/>
+          <w:lang w:val="en-US"/>
+        </w:rPr>
+        <w:t>.</w:t>
+      </w:r>
+    </w:p>
+    <w:p>
+      <w:pPr>
+        <w:spacing w:line="276" w:lineRule="auto"/>
+        <w:ind w:firstLine="709"/>
+        <w:jc w:val="both"/>
+        <w:rPr>
+          <w:sz w:val="28"/>
+          <w:szCs w:val="28"/>
+        </w:rPr>
+      </w:pPr>
+      <w:r>
+        <w:rPr>
+          <w:sz w:val="28"/>
+          <w:szCs w:val="28"/>
+          <w:lang w:val="en-US"/>
+        </w:rPr>
+        <w:t>В 5-ой строчке используется Dropout.</w:t>
+      </w:r>
+      <w:r>
+        <w:rPr>
+          <w:sz w:val="28"/>
+          <w:szCs w:val="28"/>
+        </w:rPr>
+        <w:t xml:space="preserve"> Для предотвращения переобучения.</w:t>
+      </w:r>
+    </w:p>
+    <w:p>
+      <w:pPr>
+        <w:spacing w:line="276" w:lineRule="auto"/>
+        <w:ind w:firstLine="709"/>
+        <w:jc w:val="both"/>
+        <w:rPr>
+          <w:sz w:val="28"/>
+          <w:szCs w:val="28"/>
+        </w:rPr>
+      </w:pPr>
+      <w:r>
+        <w:rPr>
+          <w:sz w:val="28"/>
+          <w:szCs w:val="28"/>
+        </w:rPr>
+        <w:t xml:space="preserve">Затем идут ещё 2 слоя и в строке 10 используется </w:t>
+      </w:r>
+      <w:r>
+        <w:rPr>
+          <w:sz w:val="28"/>
+          <w:szCs w:val="28"/>
+          <w:lang w:val="en-US"/>
+        </w:rPr>
+        <w:t>Flatten.</w:t>
+      </w:r>
+      <w:r>
+        <w:rPr>
+          <w:sz w:val="28"/>
+          <w:szCs w:val="28"/>
+        </w:rPr>
+        <w:t xml:space="preserve"> Это вектор</w:t>
+      </w:r>
+      <w:r>
+        <w:rPr>
+          <w:sz w:val="28"/>
+          <w:szCs w:val="28"/>
+          <w:lang w:val="en-US"/>
+        </w:rPr>
+        <w:t>,</w:t>
+      </w:r>
+      <w:r>
+        <w:rPr>
+          <w:sz w:val="28"/>
+          <w:szCs w:val="28"/>
+        </w:rPr>
+        <w:t xml:space="preserve"> который содержит все значения их фильтров.</w:t>
+      </w:r>
+      <w:r>
+        <w:rPr>
+          <w:sz w:val="28"/>
+          <w:szCs w:val="28"/>
+        </w:rPr>
+        <w:t xml:space="preserve"> Так как последующие вычисления будут происходить с векторами.</w:t>
+      </w:r>
+    </w:p>
+    <w:p>
+      <w:pPr>
+        <w:spacing w:line="276" w:lineRule="auto"/>
+        <w:ind w:firstLine="709"/>
+        <w:jc w:val="both"/>
+        <w:rPr>
+          <w:sz w:val="28"/>
+          <w:szCs w:val="28"/>
+        </w:rPr>
+      </w:pPr>
+      <w:r>
+        <w:rPr>
+          <w:sz w:val="28"/>
+          <w:szCs w:val="28"/>
+        </w:rPr>
+        <w:t xml:space="preserve">В строке 11 используется </w:t>
+      </w:r>
+      <w:r>
+        <w:rPr>
+          <w:sz w:val="28"/>
+          <w:szCs w:val="28"/>
+          <w:lang w:val="en-US"/>
+        </w:rPr>
+        <w:t>Dense</w:t>
+      </w:r>
+      <w:r>
+        <w:rPr>
+          <w:sz w:val="28"/>
+          <w:szCs w:val="28"/>
+        </w:rPr>
+        <w:t xml:space="preserve"> или </w:t>
+      </w:r>
+      <w:r>
+        <w:rPr>
+          <w:sz w:val="28"/>
+          <w:szCs w:val="28"/>
+          <w:lang w:val="en-US"/>
+        </w:rPr>
+        <w:t>full-connected layer</w:t>
+      </w:r>
+      <w:r>
+        <w:rPr>
+          <w:sz w:val="28"/>
+          <w:szCs w:val="28"/>
+          <w:lang w:val="en-US"/>
+        </w:rPr>
+        <w:t>.</w:t>
+      </w:r>
+      <w:r>
+        <w:rPr>
+          <w:sz w:val="28"/>
+          <w:szCs w:val="28"/>
+        </w:rPr>
+        <w:t xml:space="preserve"> Т.е. создается скрытый слой нейронов с 512</w:t>
+      </w:r>
+      <w:r>
+        <w:rPr>
+          <w:sz w:val="28"/>
+          <w:szCs w:val="28"/>
+          <w:lang w:val="en-US"/>
+        </w:rPr>
+        <w:t>-</w:t>
+      </w:r>
+      <w:r>
+        <w:rPr>
+          <w:sz w:val="28"/>
+          <w:szCs w:val="28"/>
+        </w:rPr>
+        <w:t xml:space="preserve">ю точками. </w:t>
+      </w:r>
+      <w:r>
+        <w:rPr>
+          <w:sz w:val="28"/>
+          <w:szCs w:val="28"/>
+          <w:lang w:val="en-US"/>
+        </w:rPr>
+        <w:t xml:space="preserve">В 13-ой строчке </w:t>
+      </w:r>
+      <w:r>
+        <w:rPr>
+          <w:sz w:val="28"/>
+          <w:szCs w:val="28"/>
+        </w:rPr>
+        <w:t xml:space="preserve">будет нейрон выхода с 16 выходными точками. Используется функция активации </w:t>
+      </w:r>
+      <w:r>
+        <w:rPr>
+          <w:sz w:val="28"/>
+          <w:szCs w:val="28"/>
+          <w:lang w:val="en-US"/>
+        </w:rPr>
+        <w:t>softmax,</w:t>
+      </w:r>
+      <w:r>
+        <w:rPr>
+          <w:sz w:val="28"/>
+          <w:szCs w:val="28"/>
+        </w:rPr>
+        <w:t xml:space="preserve"> так как число параметров выхода больше 1.</w:t>
+      </w:r>
+    </w:p>
+    <w:p>
+      <w:pPr>
+        <w:spacing w:line="276" w:lineRule="auto"/>
+        <w:jc w:val="both"/>
+        <w:rPr>
+          <w:sz w:val="28"/>
+          <w:szCs w:val="28"/>
+        </w:rPr>
+      </w:pPr>
+      <w:bookmarkStart w:id="2" w:name="_GoBack"/>
+      <w:bookmarkEnd w:id="2"/>
+    </w:p>
+    <w:p>
+      <w:pPr>
+        <w:spacing w:line="276" w:lineRule="auto"/>
+        <w:jc w:val="both"/>
+        <w:rPr>
+          <w:sz w:val="28"/>
+          <w:szCs w:val="28"/>
+        </w:rPr>
+      </w:pPr>
+    </w:p>
+    <w:p>
+      <w:pPr>
+        <w:pStyle w:val="ab"/>
+        <w:numPr>
+          <w:ilvl w:val="0"/>
+          <w:numId w:val="24"/>
+        </w:numPr>
+        <w:spacing w:line="276" w:lineRule="auto"/>
+        <w:jc w:val="both"/>
+        <w:rPr>
+          <w:sz w:val="28"/>
+          <w:szCs w:val="28"/>
+          <w:lang w:val="en-US"/>
+        </w:rPr>
+      </w:pPr>
+    </w:p>
+    <w:p>
+      <w:pPr>
+        <w:pStyle w:val="ab"/>
+        <w:numPr>
+          <w:ilvl w:val="0"/>
+          <w:numId w:val="24"/>
+        </w:numPr>
+        <w:spacing w:line="276" w:lineRule="auto"/>
+        <w:jc w:val="both"/>
+        <w:rPr>
+          <w:sz w:val="28"/>
+          <w:szCs w:val="28"/>
+          <w:lang w:val="en-US"/>
         </w:rPr>
       </w:pPr>
     </w:p>
     <w:sectPr>
-      <w:headerReference w:type="default" r:id="rId19"/>
-      <w:footerReference w:type="default" r:id="rId20"/>
-      <w:footerReference w:type="first" r:id="rId21"/>
+      <w:headerReference w:type="default" r:id="rId21"/>
+      <w:footerReference w:type="default" r:id="rId22"/>
+      <w:footerReference w:type="first" r:id="rId23"/>
       <w:pgSz w:w="11906" w:h="16838"/>
       <w:pgMar w:top="709" w:right="850" w:bottom="993" w:left="1560" w:header="138" w:footer="984" w:gutter="0"/>
       <w:pgNumType w:start="3"/>
@@ -6389,7 +7224,7 @@
                     <w:rPr>
                       <w:noProof/>
                     </w:rPr>
-                    <w:t>11</w:t>
+                    <w:t>13</w:t>
                   </w:r>
                   <w:r>
                     <w:rPr>
@@ -6732,6 +7567,130 @@
     </w:lvl>
   </w:abstractNum>
   <w:abstractNum w:abstractNumId="2" w15:restartNumberingAfterBreak="0">
+    <w:nsid w:val="04C77820"/>
+    <w:multiLevelType w:val="multilevel"/>
+    <w:tmpl w:val="9132ACD0"/>
+    <w:lvl w:ilvl="0">
+      <w:start w:val="1"/>
+      <w:numFmt w:val="decimal"/>
+      <w:lvlText w:val="%1"/>
+      <w:lvlJc w:val="left"/>
+      <w:pPr>
+        <w:ind w:left="360" w:hanging="360"/>
+      </w:pPr>
+      <w:rPr>
+        <w:rFonts w:hint="default"/>
+        <w:sz w:val="28"/>
+      </w:rPr>
+    </w:lvl>
+    <w:lvl w:ilvl="1">
+      <w:start w:val="1"/>
+      <w:numFmt w:val="decimal"/>
+      <w:lvlText w:val="%2"/>
+      <w:lvlJc w:val="left"/>
+      <w:pPr>
+        <w:ind w:left="792" w:hanging="432"/>
+      </w:pPr>
+      <w:rPr>
+        <w:rFonts w:hint="default"/>
+        <w:sz w:val="28"/>
+        <w:szCs w:val="28"/>
+      </w:rPr>
+    </w:lvl>
+    <w:lvl w:ilvl="2">
+      <w:start w:val="1"/>
+      <w:numFmt w:val="decimal"/>
+      <w:lvlText w:val="%1.%2.%3."/>
+      <w:lvlJc w:val="left"/>
+      <w:pPr>
+        <w:ind w:left="1224" w:hanging="504"/>
+      </w:pPr>
+      <w:rPr>
+        <w:rFonts w:hint="default"/>
+        <w:sz w:val="28"/>
+        <w:szCs w:val="28"/>
+      </w:rPr>
+    </w:lvl>
+    <w:lvl w:ilvl="3">
+      <w:start w:val="1"/>
+      <w:numFmt w:val="decimal"/>
+      <w:lvlText w:val="%1.%2.%3.%4."/>
+      <w:lvlJc w:val="left"/>
+      <w:pPr>
+        <w:ind w:left="1728" w:hanging="648"/>
+      </w:pPr>
+      <w:rPr>
+        <w:rFonts w:hint="default"/>
+        <w:sz w:val="22"/>
+      </w:rPr>
+    </w:lvl>
+    <w:lvl w:ilvl="4">
+      <w:start w:val="1"/>
+      <w:numFmt w:val="decimal"/>
+      <w:lvlText w:val="%1.%2.%3.%4.%5."/>
+      <w:lvlJc w:val="left"/>
+      <w:pPr>
+        <w:ind w:left="2232" w:hanging="792"/>
+      </w:pPr>
+      <w:rPr>
+        <w:rFonts w:hint="default"/>
+        <w:sz w:val="22"/>
+      </w:rPr>
+    </w:lvl>
+    <w:lvl w:ilvl="5">
+      <w:start w:val="1"/>
+      <w:numFmt w:val="decimal"/>
+      <w:lvlText w:val="%1.%2.%3.%4.%5.%6."/>
+      <w:lvlJc w:val="left"/>
+      <w:pPr>
+        <w:ind w:left="2736" w:hanging="936"/>
+      </w:pPr>
+      <w:rPr>
+        <w:rFonts w:hint="default"/>
+        <w:sz w:val="22"/>
+      </w:rPr>
+    </w:lvl>
+    <w:lvl w:ilvl="6">
+      <w:start w:val="1"/>
+      <w:numFmt w:val="decimal"/>
+      <w:lvlText w:val="%1.%2.%3.%4.%5.%6.%7."/>
+      <w:lvlJc w:val="left"/>
+      <w:pPr>
+        <w:ind w:left="3240" w:hanging="1080"/>
+      </w:pPr>
+      <w:rPr>
+        <w:rFonts w:hint="default"/>
+        <w:sz w:val="22"/>
+      </w:rPr>
+    </w:lvl>
+    <w:lvl w:ilvl="7">
+      <w:start w:val="1"/>
+      <w:numFmt w:val="decimal"/>
+      <w:lvlText w:val="%1.%2.%3.%4.%5.%6.%7.%8."/>
+      <w:lvlJc w:val="left"/>
+      <w:pPr>
+        <w:ind w:left="3744" w:hanging="1224"/>
+      </w:pPr>
+      <w:rPr>
+        <w:rFonts w:hint="default"/>
+        <w:sz w:val="22"/>
+      </w:rPr>
+    </w:lvl>
+    <w:lvl w:ilvl="8">
+      <w:start w:val="1"/>
+      <w:numFmt w:val="decimal"/>
+      <w:lvlText w:val="%1.%2.%3.%4.%5.%6.%7.%8.%9."/>
+      <w:lvlJc w:val="left"/>
+      <w:pPr>
+        <w:ind w:left="4320" w:hanging="1440"/>
+      </w:pPr>
+      <w:rPr>
+        <w:rFonts w:hint="default"/>
+        <w:sz w:val="22"/>
+      </w:rPr>
+    </w:lvl>
+  </w:abstractNum>
+  <w:abstractNum w:abstractNumId="3" w15:restartNumberingAfterBreak="0">
     <w:nsid w:val="0BDC3BC0"/>
     <w:multiLevelType w:val="hybridMultilevel"/>
     <w:tmpl w:val="E2602D04"/>
@@ -6820,7 +7779,7 @@
       </w:pPr>
     </w:lvl>
   </w:abstractNum>
-  <w:abstractNum w:abstractNumId="3" w15:restartNumberingAfterBreak="0">
+  <w:abstractNum w:abstractNumId="4" w15:restartNumberingAfterBreak="0">
     <w:nsid w:val="0D11775F"/>
     <w:multiLevelType w:val="hybridMultilevel"/>
     <w:tmpl w:val="AD60D3D4"/>
@@ -6933,7 +7892,7 @@
       </w:rPr>
     </w:lvl>
   </w:abstractNum>
-  <w:abstractNum w:abstractNumId="4" w15:restartNumberingAfterBreak="0">
+  <w:abstractNum w:abstractNumId="5" w15:restartNumberingAfterBreak="0">
     <w:nsid w:val="16EC178D"/>
     <w:multiLevelType w:val="hybridMultilevel"/>
     <w:tmpl w:val="480C6E1C"/>
@@ -7022,7 +7981,7 @@
       </w:pPr>
     </w:lvl>
   </w:abstractNum>
-  <w:abstractNum w:abstractNumId="5" w15:restartNumberingAfterBreak="0">
+  <w:abstractNum w:abstractNumId="6" w15:restartNumberingAfterBreak="0">
     <w:nsid w:val="1D2013D5"/>
     <w:multiLevelType w:val="hybridMultilevel"/>
     <w:tmpl w:val="2ACC43E6"/>
@@ -7135,7 +8094,7 @@
       </w:rPr>
     </w:lvl>
   </w:abstractNum>
-  <w:abstractNum w:abstractNumId="6" w15:restartNumberingAfterBreak="0">
+  <w:abstractNum w:abstractNumId="7" w15:restartNumberingAfterBreak="0">
     <w:nsid w:val="21601A57"/>
     <w:multiLevelType w:val="hybridMultilevel"/>
     <w:tmpl w:val="5596D4E8"/>
@@ -7248,7 +8207,7 @@
       </w:rPr>
     </w:lvl>
   </w:abstractNum>
-  <w:abstractNum w:abstractNumId="7" w15:restartNumberingAfterBreak="0">
+  <w:abstractNum w:abstractNumId="8" w15:restartNumberingAfterBreak="0">
     <w:nsid w:val="274B2495"/>
     <w:multiLevelType w:val="hybridMultilevel"/>
     <w:tmpl w:val="42566478"/>
@@ -7361,7 +8320,7 @@
       </w:rPr>
     </w:lvl>
   </w:abstractNum>
-  <w:abstractNum w:abstractNumId="8" w15:restartNumberingAfterBreak="0">
+  <w:abstractNum w:abstractNumId="9" w15:restartNumberingAfterBreak="0">
     <w:nsid w:val="27D144DC"/>
     <w:multiLevelType w:val="hybridMultilevel"/>
     <w:tmpl w:val="C95A01D8"/>
@@ -7450,7 +8409,7 @@
       </w:pPr>
     </w:lvl>
   </w:abstractNum>
-  <w:abstractNum w:abstractNumId="9" w15:restartNumberingAfterBreak="0">
+  <w:abstractNum w:abstractNumId="10" w15:restartNumberingAfterBreak="0">
     <w:nsid w:val="2A3E4489"/>
     <w:multiLevelType w:val="hybridMultilevel"/>
     <w:tmpl w:val="2DFC7F80"/>
@@ -7539,7 +8498,93 @@
       </w:pPr>
     </w:lvl>
   </w:abstractNum>
-  <w:abstractNum w:abstractNumId="10" w15:restartNumberingAfterBreak="0">
+  <w:abstractNum w:abstractNumId="11" w15:restartNumberingAfterBreak="0">
+    <w:nsid w:val="2C462CB1"/>
+    <w:multiLevelType w:val="multilevel"/>
+    <w:tmpl w:val="0419001F"/>
+    <w:lvl w:ilvl="0">
+      <w:start w:val="1"/>
+      <w:numFmt w:val="decimal"/>
+      <w:lvlText w:val="%1."/>
+      <w:lvlJc w:val="left"/>
+      <w:pPr>
+        <w:ind w:left="360" w:hanging="360"/>
+      </w:pPr>
+    </w:lvl>
+    <w:lvl w:ilvl="1">
+      <w:start w:val="1"/>
+      <w:numFmt w:val="decimal"/>
+      <w:lvlText w:val="%1.%2."/>
+      <w:lvlJc w:val="left"/>
+      <w:pPr>
+        <w:ind w:left="792" w:hanging="432"/>
+      </w:pPr>
+    </w:lvl>
+    <w:lvl w:ilvl="2">
+      <w:start w:val="1"/>
+      <w:numFmt w:val="decimal"/>
+      <w:lvlText w:val="%1.%2.%3."/>
+      <w:lvlJc w:val="left"/>
+      <w:pPr>
+        <w:ind w:left="1224" w:hanging="504"/>
+      </w:pPr>
+    </w:lvl>
+    <w:lvl w:ilvl="3">
+      <w:start w:val="1"/>
+      <w:numFmt w:val="decimal"/>
+      <w:lvlText w:val="%1.%2.%3.%4."/>
+      <w:lvlJc w:val="left"/>
+      <w:pPr>
+        <w:ind w:left="1728" w:hanging="648"/>
+      </w:pPr>
+    </w:lvl>
+    <w:lvl w:ilvl="4">
+      <w:start w:val="1"/>
+      <w:numFmt w:val="decimal"/>
+      <w:lvlText w:val="%1.%2.%3.%4.%5."/>
+      <w:lvlJc w:val="left"/>
+      <w:pPr>
+        <w:ind w:left="2232" w:hanging="792"/>
+      </w:pPr>
+    </w:lvl>
+    <w:lvl w:ilvl="5">
+      <w:start w:val="1"/>
+      <w:numFmt w:val="decimal"/>
+      <w:lvlText w:val="%1.%2.%3.%4.%5.%6."/>
+      <w:lvlJc w:val="left"/>
+      <w:pPr>
+        <w:ind w:left="2736" w:hanging="936"/>
+      </w:pPr>
+    </w:lvl>
+    <w:lvl w:ilvl="6">
+      <w:start w:val="1"/>
+      <w:numFmt w:val="decimal"/>
+      <w:lvlText w:val="%1.%2.%3.%4.%5.%6.%7."/>
+      <w:lvlJc w:val="left"/>
+      <w:pPr>
+        <w:ind w:left="3240" w:hanging="1080"/>
+      </w:pPr>
+    </w:lvl>
+    <w:lvl w:ilvl="7">
+      <w:start w:val="1"/>
+      <w:numFmt w:val="decimal"/>
+      <w:lvlText w:val="%1.%2.%3.%4.%5.%6.%7.%8."/>
+      <w:lvlJc w:val="left"/>
+      <w:pPr>
+        <w:ind w:left="3744" w:hanging="1224"/>
+      </w:pPr>
+    </w:lvl>
+    <w:lvl w:ilvl="8">
+      <w:start w:val="1"/>
+      <w:numFmt w:val="decimal"/>
+      <w:lvlText w:val="%1.%2.%3.%4.%5.%6.%7.%8.%9."/>
+      <w:lvlJc w:val="left"/>
+      <w:pPr>
+        <w:ind w:left="4320" w:hanging="1440"/>
+      </w:pPr>
+    </w:lvl>
+  </w:abstractNum>
+  <w:abstractNum w:abstractNumId="12" w15:restartNumberingAfterBreak="0">
     <w:nsid w:val="2E9B259D"/>
     <w:multiLevelType w:val="hybridMultilevel"/>
     <w:tmpl w:val="5B7E7D16"/>
@@ -7652,7 +8697,7 @@
       </w:rPr>
     </w:lvl>
   </w:abstractNum>
-  <w:abstractNum w:abstractNumId="11" w15:restartNumberingAfterBreak="0">
+  <w:abstractNum w:abstractNumId="13" w15:restartNumberingAfterBreak="0">
     <w:nsid w:val="31DC7E5F"/>
     <w:multiLevelType w:val="hybridMultilevel"/>
     <w:tmpl w:val="90EC1C64"/>
@@ -7741,7 +8786,7 @@
       </w:pPr>
     </w:lvl>
   </w:abstractNum>
-  <w:abstractNum w:abstractNumId="12" w15:restartNumberingAfterBreak="0">
+  <w:abstractNum w:abstractNumId="14" w15:restartNumberingAfterBreak="0">
     <w:nsid w:val="32010E8C"/>
     <w:multiLevelType w:val="hybridMultilevel"/>
     <w:tmpl w:val="A8D2EB3A"/>
@@ -7854,7 +8899,7 @@
       </w:rPr>
     </w:lvl>
   </w:abstractNum>
-  <w:abstractNum w:abstractNumId="13" w15:restartNumberingAfterBreak="0">
+  <w:abstractNum w:abstractNumId="15" w15:restartNumberingAfterBreak="0">
     <w:nsid w:val="34FC5423"/>
     <w:multiLevelType w:val="hybridMultilevel"/>
     <w:tmpl w:val="337EDDCC"/>
@@ -7967,7 +9012,7 @@
       </w:rPr>
     </w:lvl>
   </w:abstractNum>
-  <w:abstractNum w:abstractNumId="14" w15:restartNumberingAfterBreak="0">
+  <w:abstractNum w:abstractNumId="16" w15:restartNumberingAfterBreak="0">
     <w:nsid w:val="388204C9"/>
     <w:multiLevelType w:val="hybridMultilevel"/>
     <w:tmpl w:val="85547404"/>
@@ -8080,7 +9125,7 @@
       </w:rPr>
     </w:lvl>
   </w:abstractNum>
-  <w:abstractNum w:abstractNumId="15" w15:restartNumberingAfterBreak="0">
+  <w:abstractNum w:abstractNumId="17" w15:restartNumberingAfterBreak="0">
     <w:nsid w:val="3BFD13AA"/>
     <w:multiLevelType w:val="hybridMultilevel"/>
     <w:tmpl w:val="0EFACF24"/>
@@ -8193,7 +9238,7 @@
       </w:rPr>
     </w:lvl>
   </w:abstractNum>
-  <w:abstractNum w:abstractNumId="16" w15:restartNumberingAfterBreak="0">
+  <w:abstractNum w:abstractNumId="18" w15:restartNumberingAfterBreak="0">
     <w:nsid w:val="3C9C64E6"/>
     <w:multiLevelType w:val="hybridMultilevel"/>
     <w:tmpl w:val="19E496D4"/>
@@ -8282,7 +9327,7 @@
       </w:pPr>
     </w:lvl>
   </w:abstractNum>
-  <w:abstractNum w:abstractNumId="17" w15:restartNumberingAfterBreak="0">
+  <w:abstractNum w:abstractNumId="19" w15:restartNumberingAfterBreak="0">
     <w:nsid w:val="4047258E"/>
     <w:multiLevelType w:val="multilevel"/>
     <w:tmpl w:val="E0DE60E0"/>
@@ -8374,7 +9419,7 @@
       </w:pPr>
     </w:lvl>
   </w:abstractNum>
-  <w:abstractNum w:abstractNumId="18" w15:restartNumberingAfterBreak="0">
+  <w:abstractNum w:abstractNumId="20" w15:restartNumberingAfterBreak="0">
     <w:nsid w:val="425F7BE2"/>
     <w:multiLevelType w:val="multilevel"/>
     <w:tmpl w:val="9132ACD0"/>
@@ -8498,7 +9543,7 @@
       </w:rPr>
     </w:lvl>
   </w:abstractNum>
-  <w:abstractNum w:abstractNumId="19" w15:restartNumberingAfterBreak="0">
+  <w:abstractNum w:abstractNumId="21" w15:restartNumberingAfterBreak="0">
     <w:nsid w:val="43926E01"/>
     <w:multiLevelType w:val="hybridMultilevel"/>
     <w:tmpl w:val="FCEEE41C"/>
@@ -8584,7 +9629,7 @@
       </w:pPr>
     </w:lvl>
   </w:abstractNum>
-  <w:abstractNum w:abstractNumId="20" w15:restartNumberingAfterBreak="0">
+  <w:abstractNum w:abstractNumId="22" w15:restartNumberingAfterBreak="0">
     <w:nsid w:val="47B105F2"/>
     <w:multiLevelType w:val="hybridMultilevel"/>
     <w:tmpl w:val="5E880C68"/>
@@ -8673,7 +9718,7 @@
       </w:pPr>
     </w:lvl>
   </w:abstractNum>
-  <w:abstractNum w:abstractNumId="21" w15:restartNumberingAfterBreak="0">
+  <w:abstractNum w:abstractNumId="23" w15:restartNumberingAfterBreak="0">
     <w:nsid w:val="4AAE26F2"/>
     <w:multiLevelType w:val="multilevel"/>
     <w:tmpl w:val="95AA3D5A"/>
@@ -8786,7 +9831,7 @@
       </w:rPr>
     </w:lvl>
   </w:abstractNum>
-  <w:abstractNum w:abstractNumId="22" w15:restartNumberingAfterBreak="0">
+  <w:abstractNum w:abstractNumId="24" w15:restartNumberingAfterBreak="0">
     <w:nsid w:val="4F4C55B2"/>
     <w:multiLevelType w:val="hybridMultilevel"/>
     <w:tmpl w:val="979CC654"/>
@@ -8899,7 +9944,7 @@
       </w:rPr>
     </w:lvl>
   </w:abstractNum>
-  <w:abstractNum w:abstractNumId="23" w15:restartNumberingAfterBreak="0">
+  <w:abstractNum w:abstractNumId="25" w15:restartNumberingAfterBreak="0">
     <w:nsid w:val="51E465D9"/>
     <w:multiLevelType w:val="multilevel"/>
     <w:tmpl w:val="00C876C0"/>
@@ -9012,7 +10057,7 @@
       </w:rPr>
     </w:lvl>
   </w:abstractNum>
-  <w:abstractNum w:abstractNumId="24" w15:restartNumberingAfterBreak="0">
+  <w:abstractNum w:abstractNumId="26" w15:restartNumberingAfterBreak="0">
     <w:nsid w:val="54B55D9E"/>
     <w:multiLevelType w:val="hybridMultilevel"/>
     <w:tmpl w:val="8D6E36A2"/>
@@ -9125,7 +10170,7 @@
       </w:rPr>
     </w:lvl>
   </w:abstractNum>
-  <w:abstractNum w:abstractNumId="25" w15:restartNumberingAfterBreak="0">
+  <w:abstractNum w:abstractNumId="27" w15:restartNumberingAfterBreak="0">
     <w:nsid w:val="56C923C2"/>
     <w:multiLevelType w:val="multilevel"/>
     <w:tmpl w:val="E3FA9EB4"/>
@@ -9217,30 +10262,36 @@
       </w:pPr>
     </w:lvl>
   </w:abstractNum>
-  <w:abstractNum w:abstractNumId="26" w15:restartNumberingAfterBreak="0">
+  <w:abstractNum w:abstractNumId="28" w15:restartNumberingAfterBreak="0">
     <w:nsid w:val="57094FBF"/>
     <w:multiLevelType w:val="multilevel"/>
-    <w:tmpl w:val="0419001F"/>
+    <w:tmpl w:val="9132ACD0"/>
     <w:lvl w:ilvl="0">
       <w:start w:val="1"/>
       <w:numFmt w:val="decimal"/>
-      <w:lvlText w:val="%1."/>
+      <w:lvlText w:val="%1"/>
       <w:lvlJc w:val="left"/>
       <w:pPr>
         <w:ind w:left="360" w:hanging="360"/>
       </w:pPr>
       <w:rPr>
         <w:rFonts w:hint="default"/>
+        <w:sz w:val="28"/>
       </w:rPr>
     </w:lvl>
     <w:lvl w:ilvl="1">
       <w:start w:val="1"/>
       <w:numFmt w:val="decimal"/>
-      <w:lvlText w:val="%1.%2."/>
+      <w:lvlText w:val="%2"/>
       <w:lvlJc w:val="left"/>
       <w:pPr>
         <w:ind w:left="792" w:hanging="432"/>
       </w:pPr>
+      <w:rPr>
+        <w:rFonts w:hint="default"/>
+        <w:sz w:val="28"/>
+        <w:szCs w:val="28"/>
+      </w:rPr>
     </w:lvl>
     <w:lvl w:ilvl="2">
       <w:start w:val="1"/>
@@ -9248,8 +10299,13 @@
       <w:lvlText w:val="%1.%2.%3."/>
       <w:lvlJc w:val="left"/>
       <w:pPr>
-        <w:ind w:left="1781" w:hanging="504"/>
-      </w:pPr>
+        <w:ind w:left="1224" w:hanging="504"/>
+      </w:pPr>
+      <w:rPr>
+        <w:rFonts w:hint="default"/>
+        <w:sz w:val="28"/>
+        <w:szCs w:val="28"/>
+      </w:rPr>
     </w:lvl>
     <w:lvl w:ilvl="3">
       <w:start w:val="1"/>
@@ -9259,6 +10315,10 @@
       <w:pPr>
         <w:ind w:left="1728" w:hanging="648"/>
       </w:pPr>
+      <w:rPr>
+        <w:rFonts w:hint="default"/>
+        <w:sz w:val="22"/>
+      </w:rPr>
     </w:lvl>
     <w:lvl w:ilvl="4">
       <w:start w:val="1"/>
@@ -9268,6 +10328,10 @@
       <w:pPr>
         <w:ind w:left="2232" w:hanging="792"/>
       </w:pPr>
+      <w:rPr>
+        <w:rFonts w:hint="default"/>
+        <w:sz w:val="22"/>
+      </w:rPr>
     </w:lvl>
     <w:lvl w:ilvl="5">
       <w:start w:val="1"/>
@@ -9277,6 +10341,10 @@
       <w:pPr>
         <w:ind w:left="2736" w:hanging="936"/>
       </w:pPr>
+      <w:rPr>
+        <w:rFonts w:hint="default"/>
+        <w:sz w:val="22"/>
+      </w:rPr>
     </w:lvl>
     <w:lvl w:ilvl="6">
       <w:start w:val="1"/>
@@ -9286,6 +10354,10 @@
       <w:pPr>
         <w:ind w:left="3240" w:hanging="1080"/>
       </w:pPr>
+      <w:rPr>
+        <w:rFonts w:hint="default"/>
+        <w:sz w:val="22"/>
+      </w:rPr>
     </w:lvl>
     <w:lvl w:ilvl="7">
       <w:start w:val="1"/>
@@ -9295,6 +10367,10 @@
       <w:pPr>
         <w:ind w:left="3744" w:hanging="1224"/>
       </w:pPr>
+      <w:rPr>
+        <w:rFonts w:hint="default"/>
+        <w:sz w:val="22"/>
+      </w:rPr>
     </w:lvl>
     <w:lvl w:ilvl="8">
       <w:start w:val="1"/>
@@ -9304,9 +10380,13 @@
       <w:pPr>
         <w:ind w:left="4320" w:hanging="1440"/>
       </w:pPr>
+      <w:rPr>
+        <w:rFonts w:hint="default"/>
+        <w:sz w:val="22"/>
+      </w:rPr>
     </w:lvl>
   </w:abstractNum>
-  <w:abstractNum w:abstractNumId="27" w15:restartNumberingAfterBreak="0">
+  <w:abstractNum w:abstractNumId="29" w15:restartNumberingAfterBreak="0">
     <w:nsid w:val="5E0D5639"/>
     <w:multiLevelType w:val="hybridMultilevel"/>
     <w:tmpl w:val="12AEF93A"/>
@@ -9395,7 +10475,7 @@
       </w:pPr>
     </w:lvl>
   </w:abstractNum>
-  <w:abstractNum w:abstractNumId="28" w15:restartNumberingAfterBreak="0">
+  <w:abstractNum w:abstractNumId="30" w15:restartNumberingAfterBreak="0">
     <w:nsid w:val="5F0760B8"/>
     <w:multiLevelType w:val="hybridMultilevel"/>
     <w:tmpl w:val="675A88F4"/>
@@ -9484,7 +10564,7 @@
       </w:pPr>
     </w:lvl>
   </w:abstractNum>
-  <w:abstractNum w:abstractNumId="29" w15:restartNumberingAfterBreak="0">
+  <w:abstractNum w:abstractNumId="31" w15:restartNumberingAfterBreak="0">
     <w:nsid w:val="60142341"/>
     <w:multiLevelType w:val="hybridMultilevel"/>
     <w:tmpl w:val="9F3EA2BA"/>
@@ -9573,7 +10653,7 @@
       </w:pPr>
     </w:lvl>
   </w:abstractNum>
-  <w:abstractNum w:abstractNumId="30" w15:restartNumberingAfterBreak="0">
+  <w:abstractNum w:abstractNumId="32" w15:restartNumberingAfterBreak="0">
     <w:nsid w:val="64747D3D"/>
     <w:multiLevelType w:val="hybridMultilevel"/>
     <w:tmpl w:val="A2CAA6EE"/>
@@ -9686,7 +10766,7 @@
       </w:rPr>
     </w:lvl>
   </w:abstractNum>
-  <w:abstractNum w:abstractNumId="31" w15:restartNumberingAfterBreak="0">
+  <w:abstractNum w:abstractNumId="33" w15:restartNumberingAfterBreak="0">
     <w:nsid w:val="66227FA6"/>
     <w:multiLevelType w:val="multilevel"/>
     <w:tmpl w:val="BDF2770A"/>
@@ -9799,7 +10879,7 @@
       </w:rPr>
     </w:lvl>
   </w:abstractNum>
-  <w:abstractNum w:abstractNumId="32" w15:restartNumberingAfterBreak="0">
+  <w:abstractNum w:abstractNumId="34" w15:restartNumberingAfterBreak="0">
     <w:nsid w:val="67D94DA6"/>
     <w:multiLevelType w:val="multilevel"/>
     <w:tmpl w:val="20A26B0A"/>
@@ -9912,7 +10992,7 @@
       </w:rPr>
     </w:lvl>
   </w:abstractNum>
-  <w:abstractNum w:abstractNumId="33" w15:restartNumberingAfterBreak="0">
+  <w:abstractNum w:abstractNumId="35" w15:restartNumberingAfterBreak="0">
     <w:nsid w:val="6B5617E8"/>
     <w:multiLevelType w:val="hybridMultilevel"/>
     <w:tmpl w:val="A0F0AF8C"/>
@@ -9998,7 +11078,7 @@
       </w:pPr>
     </w:lvl>
   </w:abstractNum>
-  <w:abstractNum w:abstractNumId="34" w15:restartNumberingAfterBreak="0">
+  <w:abstractNum w:abstractNumId="36" w15:restartNumberingAfterBreak="0">
     <w:nsid w:val="6E644D12"/>
     <w:multiLevelType w:val="hybridMultilevel"/>
     <w:tmpl w:val="D702054A"/>
@@ -10084,7 +11164,7 @@
       </w:pPr>
     </w:lvl>
   </w:abstractNum>
-  <w:abstractNum w:abstractNumId="35" w15:restartNumberingAfterBreak="0">
+  <w:abstractNum w:abstractNumId="37" w15:restartNumberingAfterBreak="0">
     <w:nsid w:val="6E881F98"/>
     <w:multiLevelType w:val="hybridMultilevel"/>
     <w:tmpl w:val="81306B80"/>
@@ -10173,7 +11253,7 @@
       </w:pPr>
     </w:lvl>
   </w:abstractNum>
-  <w:abstractNum w:abstractNumId="36" w15:restartNumberingAfterBreak="0">
+  <w:abstractNum w:abstractNumId="38" w15:restartNumberingAfterBreak="0">
     <w:nsid w:val="709B4C0A"/>
     <w:multiLevelType w:val="hybridMultilevel"/>
     <w:tmpl w:val="B5F63450"/>
@@ -10286,7 +11366,7 @@
       </w:rPr>
     </w:lvl>
   </w:abstractNum>
-  <w:abstractNum w:abstractNumId="37" w15:restartNumberingAfterBreak="0">
+  <w:abstractNum w:abstractNumId="39" w15:restartNumberingAfterBreak="0">
     <w:nsid w:val="77D04BCA"/>
     <w:multiLevelType w:val="hybridMultilevel"/>
     <w:tmpl w:val="9BD26E4A"/>
@@ -10400,118 +11480,124 @@
     </w:lvl>
   </w:abstractNum>
   <w:num w:numId="1">
-    <w:abstractNumId w:val="18"/>
+    <w:abstractNumId w:val="20"/>
   </w:num>
   <w:num w:numId="2">
-    <w:abstractNumId w:val="4"/>
+    <w:abstractNumId w:val="5"/>
   </w:num>
   <w:num w:numId="3">
-    <w:abstractNumId w:val="9"/>
+    <w:abstractNumId w:val="10"/>
   </w:num>
   <w:num w:numId="4">
+    <w:abstractNumId w:val="25"/>
+  </w:num>
+  <w:num w:numId="5">
     <w:abstractNumId w:val="23"/>
   </w:num>
-  <w:num w:numId="5">
-    <w:abstractNumId w:val="21"/>
-  </w:num>
   <w:num w:numId="6">
-    <w:abstractNumId w:val="31"/>
+    <w:abstractNumId w:val="33"/>
   </w:num>
   <w:num w:numId="7">
-    <w:abstractNumId w:val="27"/>
+    <w:abstractNumId w:val="29"/>
   </w:num>
   <w:num w:numId="8">
-    <w:abstractNumId w:val="11"/>
+    <w:abstractNumId w:val="13"/>
   </w:num>
   <w:num w:numId="9">
-    <w:abstractNumId w:val="2"/>
+    <w:abstractNumId w:val="3"/>
   </w:num>
   <w:num w:numId="10">
-    <w:abstractNumId w:val="28"/>
+    <w:abstractNumId w:val="30"/>
   </w:num>
   <w:num w:numId="11">
     <w:abstractNumId w:val="1"/>
   </w:num>
   <w:num w:numId="12">
-    <w:abstractNumId w:val="16"/>
+    <w:abstractNumId w:val="18"/>
   </w:num>
   <w:num w:numId="13">
-    <w:abstractNumId w:val="36"/>
+    <w:abstractNumId w:val="38"/>
   </w:num>
   <w:num w:numId="14">
     <w:abstractNumId w:val="0"/>
   </w:num>
   <w:num w:numId="15">
+    <w:abstractNumId w:val="26"/>
+  </w:num>
+  <w:num w:numId="16">
+    <w:abstractNumId w:val="7"/>
+  </w:num>
+  <w:num w:numId="17">
+    <w:abstractNumId w:val="8"/>
+  </w:num>
+  <w:num w:numId="18">
+    <w:abstractNumId w:val="12"/>
+  </w:num>
+  <w:num w:numId="19">
+    <w:abstractNumId w:val="4"/>
+  </w:num>
+  <w:num w:numId="20">
     <w:abstractNumId w:val="24"/>
   </w:num>
-  <w:num w:numId="16">
+  <w:num w:numId="21">
+    <w:abstractNumId w:val="39"/>
+  </w:num>
+  <w:num w:numId="22">
+    <w:abstractNumId w:val="15"/>
+  </w:num>
+  <w:num w:numId="23">
+    <w:abstractNumId w:val="37"/>
+  </w:num>
+  <w:num w:numId="24">
+    <w:abstractNumId w:val="28"/>
+  </w:num>
+  <w:num w:numId="25">
+    <w:abstractNumId w:val="22"/>
+  </w:num>
+  <w:num w:numId="26">
+    <w:abstractNumId w:val="34"/>
+  </w:num>
+  <w:num w:numId="27">
+    <w:abstractNumId w:val="21"/>
+  </w:num>
+  <w:num w:numId="28">
+    <w:abstractNumId w:val="36"/>
+  </w:num>
+  <w:num w:numId="29">
+    <w:abstractNumId w:val="9"/>
+  </w:num>
+  <w:num w:numId="30">
+    <w:abstractNumId w:val="14"/>
+  </w:num>
+  <w:num w:numId="31">
+    <w:abstractNumId w:val="19"/>
+  </w:num>
+  <w:num w:numId="32">
+    <w:abstractNumId w:val="27"/>
+  </w:num>
+  <w:num w:numId="33">
+    <w:abstractNumId w:val="16"/>
+  </w:num>
+  <w:num w:numId="34">
     <w:abstractNumId w:val="6"/>
   </w:num>
-  <w:num w:numId="17">
-    <w:abstractNumId w:val="7"/>
+  <w:num w:numId="35">
+    <w:abstractNumId w:val="31"/>
   </w:num>
-  <w:num w:numId="18">
-    <w:abstractNumId w:val="10"/>
+  <w:num w:numId="36">
+    <w:abstractNumId w:val="32"/>
   </w:num>
-  <w:num w:numId="19">
-    <w:abstractNumId w:val="3"/>
+  <w:num w:numId="37">
+    <w:abstractNumId w:val="17"/>
   </w:num>
-  <w:num w:numId="20">
-    <w:abstractNumId w:val="22"/>
-  </w:num>
-  <w:num w:numId="21">
-    <w:abstractNumId w:val="37"/>
-  </w:num>
-  <w:num w:numId="22">
-    <w:abstractNumId w:val="13"/>
-  </w:num>
-  <w:num w:numId="23">
+  <w:num w:numId="38">
     <w:abstractNumId w:val="35"/>
   </w:num>
-  <w:num w:numId="24">
-    <w:abstractNumId w:val="26"/>
+  <w:num w:numId="39">
+    <w:abstractNumId w:val="11"/>
   </w:num>
-  <w:num w:numId="25">
-    <w:abstractNumId w:val="20"/>
-  </w:num>
-  <w:num w:numId="26">
-    <w:abstractNumId w:val="32"/>
-  </w:num>
-  <w:num w:numId="27">
-    <w:abstractNumId w:val="19"/>
-  </w:num>
-  <w:num w:numId="28">
-    <w:abstractNumId w:val="34"/>
-  </w:num>
-  <w:num w:numId="29">
-    <w:abstractNumId w:val="8"/>
-  </w:num>
-  <w:num w:numId="30">
-    <w:abstractNumId w:val="12"/>
-  </w:num>
-  <w:num w:numId="31">
-    <w:abstractNumId w:val="17"/>
-  </w:num>
-  <w:num w:numId="32">
-    <w:abstractNumId w:val="25"/>
-  </w:num>
-  <w:num w:numId="33">
-    <w:abstractNumId w:val="14"/>
-  </w:num>
-  <w:num w:numId="34">
-    <w:abstractNumId w:val="5"/>
-  </w:num>
-  <w:num w:numId="35">
-    <w:abstractNumId w:val="29"/>
-  </w:num>
-  <w:num w:numId="36">
-    <w:abstractNumId w:val="30"/>
-  </w:num>
-  <w:num w:numId="37">
-    <w:abstractNumId w:val="15"/>
-  </w:num>
-  <w:num w:numId="38">
-    <w:abstractNumId w:val="33"/>
+  <w:num w:numId="40">
+    <w:abstractNumId w:val="2"/>
   </w:num>
   <w:numIdMacAtCleanup w:val="23"/>
 </w:numbering>
@@ -12007,7 +13093,7 @@
 </file>
 
 <file path=customXml/itemProps1.xml><?xml version="1.0" encoding="utf-8"?>
-<ds:datastoreItem xmlns:ds="http://schemas.openxmlformats.org/officeDocument/2006/customXml" ds:itemID="{0390BA7C-5157-4B0F-BB2C-9314C341D40B}">
+<ds:datastoreItem xmlns:ds="http://schemas.openxmlformats.org/officeDocument/2006/customXml" ds:itemID="{99BB61CB-2ED5-40F1-9152-90DE72BE52D8}">
   <ds:schemaRefs>
     <ds:schemaRef ds:uri="http://schemas.openxmlformats.org/officeDocument/2006/bibliography"/>
   </ds:schemaRefs>

</xml_diff>